<commit_message>
[BRS] [Quan Ly Tram Xe] Sửa lỗi sai quy định tham chiếu
</commit_message>
<xml_diff>
--- a/[Tomorrow][Quan Ly Tram Xe][SRS][2][3].docx
+++ b/[Tomorrow][Quan Ly Tram Xe][SRS][2][3].docx
@@ -43,12 +43,6 @@
           <w:tr>
             <w:tblPrEx>
               <w:tblLayout w:type="fixed"/>
-              <w:tblCellMar>
-                <w:top w:w="0" w:type="dxa"/>
-                <w:left w:w="108" w:type="dxa"/>
-                <w:bottom w:w="0" w:type="dxa"/>
-                <w:right w:w="108" w:type="dxa"/>
-              </w:tblCellMar>
             </w:tblPrEx>
             <w:trPr>
               <w:trHeight w:val="2880" w:hRule="atLeast"/>
@@ -924,6 +918,7 @@
           <w:pPr>
             <w:pStyle w:val="57"/>
             <w:numPr>
+              <w:ilvl w:val="0"/>
               <w:numId w:val="0"/>
             </w:numPr>
             <w:ind w:leftChars="0"/>
@@ -949,6 +944,7 @@
       <w:pPr>
         <w:pStyle w:val="57"/>
         <w:numPr>
+          <w:ilvl w:val="0"/>
           <w:numId w:val="0"/>
         </w:numPr>
         <w:ind w:leftChars="0"/>
@@ -1326,7 +1322,7 @@
                 <w:bCs/>
                 <w:lang w:val="en-US"/>
               </w:rPr>
-              <w:t>Tham chiếu: KS-1</w:t>
+              <w:t>Tham chiếu: [1] Tham chiếu yêu cầu quản lí trạm xe</w:t>
             </w:r>
           </w:p>
         </w:tc>
@@ -1810,7 +1806,7 @@
                 <w:bCs/>
                 <w:lang w:val="en-US"/>
               </w:rPr>
-              <w:t>Tham chiếu: KS-1</w:t>
+              <w:t>Tham chiếu: [1] Tham chiếu yêu cầu quản lí trạm xe</w:t>
             </w:r>
           </w:p>
         </w:tc>
@@ -2280,6 +2276,12 @@
             <w:insideV w:val="single" w:color="BEBEBE" w:themeColor="background1" w:themeShade="BF" w:sz="4" w:space="0"/>
           </w:tblBorders>
           <w:tblLayout w:type="fixed"/>
+          <w:tblCellMar>
+            <w:top w:w="0" w:type="dxa"/>
+            <w:left w:w="108" w:type="dxa"/>
+            <w:bottom w:w="0" w:type="dxa"/>
+            <w:right w:w="108" w:type="dxa"/>
+          </w:tblCellMar>
         </w:tblPrEx>
         <w:trPr>
           <w:trHeight w:val="539" w:hRule="atLeast"/>
@@ -2462,7 +2464,7 @@
                 <w:bCs/>
                 <w:lang w:val="en-US"/>
               </w:rPr>
-              <w:t>Tham chiếu: KS-1</w:t>
+              <w:t>Tham chiếu: [1] Tham chiếu yêu cầu quản lí trạm xe</w:t>
             </w:r>
           </w:p>
         </w:tc>
@@ -2799,6 +2801,8 @@
       <w:r>
         <w:br w:type="page"/>
       </w:r>
+      <w:bookmarkStart w:id="0" w:name="_GoBack"/>
+      <w:bookmarkEnd w:id="0"/>
     </w:p>
     <w:p/>
     <w:p>
@@ -3045,7 +3049,7 @@
                 <w:bCs/>
                 <w:lang w:val="en-US"/>
               </w:rPr>
-              <w:t>Tham chiếu: Không</w:t>
+              <w:t>Tham chiếu: [1.1] Yêu cầu tự khởi tạo</w:t>
             </w:r>
           </w:p>
         </w:tc>
@@ -3668,7 +3672,7 @@
                 <w:bCs/>
                 <w:lang w:val="en-US"/>
               </w:rPr>
-              <w:t>Tham chiếu: Không</w:t>
+              <w:t>Tham chiếu: [1.2] Yêu cầu tự khởi tạo</w:t>
             </w:r>
           </w:p>
         </w:tc>
@@ -4232,7 +4236,7 @@
                 <w:bCs/>
                 <w:lang w:val="en-US"/>
               </w:rPr>
-              <w:t>Tham chiếu: Không</w:t>
+              <w:t>Tham chiếu: [1.3] Yêu cầu tự khởi tạo</w:t>
             </w:r>
           </w:p>
         </w:tc>
@@ -4734,7 +4738,7 @@
                 <w:bCs/>
                 <w:lang w:val="en-US"/>
               </w:rPr>
-              <w:t>Tham chiếu: Không</w:t>
+              <w:t>Tham chiếu: [1.4] Yêu cầu tự khởi tạo</w:t>
             </w:r>
           </w:p>
         </w:tc>
@@ -4992,6 +4996,7 @@
       <w:pPr>
         <w:pStyle w:val="59"/>
         <w:numPr>
+          <w:ilvl w:val="1"/>
           <w:numId w:val="0"/>
         </w:numPr>
         <w:ind w:left="720" w:leftChars="0"/>
@@ -5004,6 +5009,7 @@
       <w:pPr>
         <w:pStyle w:val="59"/>
         <w:numPr>
+          <w:ilvl w:val="1"/>
           <w:numId w:val="0"/>
         </w:numPr>
         <w:ind w:left="720" w:leftChars="0"/>
@@ -5431,6 +5437,12 @@
             <w:insideV w:val="single" w:color="auto" w:sz="4" w:space="0"/>
           </w:tblBorders>
           <w:tblLayout w:type="fixed"/>
+          <w:tblCellMar>
+            <w:top w:w="0" w:type="dxa"/>
+            <w:left w:w="108" w:type="dxa"/>
+            <w:bottom w:w="0" w:type="dxa"/>
+            <w:right w:w="108" w:type="dxa"/>
+          </w:tblCellMar>
         </w:tblPrEx>
         <w:tc>
           <w:tcPr>
@@ -5742,6 +5754,14 @@
       </w:tblGrid>
       <w:tr>
         <w:tblPrEx>
+          <w:tblBorders>
+            <w:top w:val="single" w:color="auto" w:sz="4" w:space="0"/>
+            <w:left w:val="single" w:color="auto" w:sz="4" w:space="0"/>
+            <w:bottom w:val="single" w:color="auto" w:sz="4" w:space="0"/>
+            <w:right w:val="single" w:color="auto" w:sz="4" w:space="0"/>
+            <w:insideH w:val="single" w:color="auto" w:sz="4" w:space="0"/>
+            <w:insideV w:val="single" w:color="auto" w:sz="4" w:space="0"/>
+          </w:tblBorders>
           <w:tblLayout w:type="fixed"/>
           <w:tblCellMar>
             <w:top w:w="0" w:type="dxa"/>
@@ -6097,6 +6117,12 @@
             <w:insideV w:val="single" w:color="auto" w:sz="4" w:space="0"/>
           </w:tblBorders>
           <w:tblLayout w:type="fixed"/>
+          <w:tblCellMar>
+            <w:top w:w="0" w:type="dxa"/>
+            <w:left w:w="108" w:type="dxa"/>
+            <w:bottom w:w="0" w:type="dxa"/>
+            <w:right w:w="108" w:type="dxa"/>
+          </w:tblCellMar>
         </w:tblPrEx>
         <w:tc>
           <w:tcPr>
@@ -6582,6 +6608,14 @@
       </w:tr>
       <w:tr>
         <w:tblPrEx>
+          <w:tblBorders>
+            <w:top w:val="single" w:color="auto" w:sz="4" w:space="0"/>
+            <w:left w:val="single" w:color="auto" w:sz="4" w:space="0"/>
+            <w:bottom w:val="single" w:color="auto" w:sz="4" w:space="0"/>
+            <w:right w:val="single" w:color="auto" w:sz="4" w:space="0"/>
+            <w:insideH w:val="single" w:color="auto" w:sz="4" w:space="0"/>
+            <w:insideV w:val="single" w:color="auto" w:sz="4" w:space="0"/>
+          </w:tblBorders>
           <w:tblLayout w:type="fixed"/>
           <w:tblCellMar>
             <w:top w:w="0" w:type="dxa"/>
@@ -6937,7 +6971,6 @@
                 <w:lang w:val="en-US"/>
               </w:rPr>
             </w:pPr>
-            <w:bookmarkStart w:id="0" w:name="_GoBack"/>
             <w:r>
               <w:rPr>
                 <w:lang w:val="en-US"/>
@@ -6981,7 +7014,6 @@
                 </wp:inline>
               </w:drawing>
             </w:r>
-            <w:bookmarkEnd w:id="0"/>
           </w:p>
         </w:tc>
       </w:tr>
@@ -8661,6 +8693,14 @@
       </w:tblGrid>
       <w:tr>
         <w:tblPrEx>
+          <w:tblBorders>
+            <w:top w:val="single" w:color="auto" w:sz="4" w:space="0"/>
+            <w:left w:val="single" w:color="auto" w:sz="4" w:space="0"/>
+            <w:bottom w:val="single" w:color="auto" w:sz="4" w:space="0"/>
+            <w:right w:val="single" w:color="auto" w:sz="4" w:space="0"/>
+            <w:insideH w:val="single" w:color="auto" w:sz="4" w:space="0"/>
+            <w:insideV w:val="single" w:color="auto" w:sz="4" w:space="0"/>
+          </w:tblBorders>
           <w:tblLayout w:type="fixed"/>
           <w:tblCellMar>
             <w:top w:w="0" w:type="dxa"/>
@@ -10190,7 +10230,7 @@
     <w:lsdException w:qFormat="1" w:uiPriority="39" w:semiHidden="0" w:name="toc 4"/>
     <w:lsdException w:qFormat="1" w:uiPriority="39" w:semiHidden="0" w:name="toc 5"/>
     <w:lsdException w:qFormat="1" w:uiPriority="39" w:semiHidden="0" w:name="toc 6"/>
-    <w:lsdException w:uiPriority="39" w:semiHidden="0" w:name="toc 7"/>
+    <w:lsdException w:qFormat="1" w:uiPriority="39" w:semiHidden="0" w:name="toc 7"/>
     <w:lsdException w:qFormat="1" w:uiPriority="39" w:semiHidden="0" w:name="toc 8"/>
     <w:lsdException w:qFormat="1" w:uiPriority="39" w:semiHidden="0" w:name="toc 9"/>
     <w:lsdException w:uiPriority="99" w:name="Normal Indent"/>
@@ -10897,6 +10937,7 @@
     <w:basedOn w:val="1"/>
     <w:next w:val="1"/>
     <w:unhideWhenUsed/>
+    <w:qFormat/>
     <w:uiPriority w:val="39"/>
     <w:pPr>
       <w:spacing w:before="0" w:after="0"/>
@@ -10988,6 +11029,7 @@
     <w:name w:val="Subtitle Char"/>
     <w:basedOn w:val="23"/>
     <w:link w:val="12"/>
+    <w:qFormat/>
     <w:uiPriority w:val="11"/>
     <w:rPr>
       <w:rFonts w:asciiTheme="majorHAnsi" w:hAnsiTheme="majorHAnsi" w:eastAsiaTheme="majorEastAsia" w:cstheme="majorBidi"/>
@@ -11159,6 +11201,7 @@
     <w:name w:val="My Table Char"/>
     <w:basedOn w:val="36"/>
     <w:link w:val="37"/>
+    <w:qFormat/>
     <w:uiPriority w:val="0"/>
     <w:rPr>
       <w:rFonts w:ascii="Times New Roman" w:hAnsi="Times New Roman" w:cs="Times New Roman"/>
@@ -11184,6 +11227,7 @@
     <w:name w:val="My Table 1 Char"/>
     <w:basedOn w:val="39"/>
     <w:link w:val="38"/>
+    <w:qFormat/>
     <w:uiPriority w:val="0"/>
     <w:rPr>
       <w:rFonts w:ascii="Times New Roman" w:hAnsi="Times New Roman" w:cs="Times New Roman" w:eastAsiaTheme="minorEastAsia"/>
@@ -11210,6 +11254,7 @@
     <w:name w:val="Item 1 Char"/>
     <w:basedOn w:val="36"/>
     <w:link w:val="40"/>
+    <w:qFormat/>
     <w:uiPriority w:val="0"/>
     <w:rPr>
       <w:rFonts w:ascii="Times New Roman" w:hAnsi="Times New Roman" w:cs="Times New Roman"/>
@@ -11308,6 +11353,7 @@
     <w:basedOn w:val="23"/>
     <w:link w:val="8"/>
     <w:semiHidden/>
+    <w:qFormat/>
     <w:uiPriority w:val="9"/>
     <w:rPr>
       <w:rFonts w:asciiTheme="majorHAnsi" w:hAnsiTheme="majorHAnsi" w:eastAsiaTheme="majorEastAsia" w:cstheme="majorBidi"/>
@@ -11351,6 +11397,7 @@
     <w:basedOn w:val="23"/>
     <w:link w:val="10"/>
     <w:semiHidden/>
+    <w:qFormat/>
     <w:uiPriority w:val="9"/>
     <w:rPr>
       <w:rFonts w:asciiTheme="majorHAnsi" w:hAnsiTheme="majorHAnsi" w:eastAsiaTheme="majorEastAsia" w:cstheme="majorBidi"/>
@@ -11484,6 +11531,7 @@
     <w:name w:val="Sub title 1 Char"/>
     <w:basedOn w:val="35"/>
     <w:link w:val="55"/>
+    <w:qFormat/>
     <w:uiPriority w:val="0"/>
     <w:rPr>
       <w:rFonts w:ascii="Times New Roman" w:hAnsi="Times New Roman" w:cs="Times New Roman"/>
@@ -11519,6 +11567,7 @@
     <w:name w:val="Tu Style - Title 1 Char"/>
     <w:basedOn w:val="34"/>
     <w:link w:val="57"/>
+    <w:qFormat/>
     <w:uiPriority w:val="0"/>
     <w:rPr>
       <w:rFonts w:ascii="Times New Roman" w:hAnsi="Times New Roman" w:cs="Times New Roman"/>
@@ -11549,6 +11598,7 @@
     <w:name w:val="Tu Normal Char"/>
     <w:basedOn w:val="60"/>
     <w:link w:val="59"/>
+    <w:qFormat/>
     <w:uiPriority w:val="0"/>
     <w:rPr>
       <w:rFonts w:ascii="Times New Roman" w:hAnsi="Times New Roman" w:cs="Times New Roman"/>
@@ -11561,6 +11611,7 @@
   <w:style w:type="table" w:customStyle="1" w:styleId="63">
     <w:name w:val="Plain Table 11"/>
     <w:basedOn w:val="24"/>
+    <w:qFormat/>
     <w:uiPriority w:val="41"/>
     <w:pPr>
       <w:spacing w:before="0" w:after="0" w:line="240" w:lineRule="auto"/>
@@ -12115,10 +12166,6 @@
 </file>
 
 <file path=customXml/item2.xml><?xml version="1.0" encoding="utf-8"?>
-<b:Sources xmlns:b="http://schemas.openxmlformats.org/officeDocument/2006/bibliography" xmlns="http://schemas.openxmlformats.org/officeDocument/2006/bibliography" SelectedStyle="\APA.XSL" StyleName="APA"/>
-</file>
-
-<file path=customXml/item3.xml><?xml version="1.0" encoding="utf-8"?>
 <CoverPageProperties xmlns="http://schemas.microsoft.com/office/2006/coverPageProps">
   <PublishDate>2017-09-09T00:00:00</PublishDate>
   <Abstract>Thông tin yêu cầu từ khách sạn SAO MAI, khu resort tại Hàm Thuận Nam, tỉnh Bình Thuận</Abstract>
@@ -12127,6 +12174,10 @@
   <CompanyFax/>
   <CompanyEmail/>
 </CoverPageProperties>
+</file>
+
+<file path=customXml/item3.xml><?xml version="1.0" encoding="utf-8"?>
+<b:Sources xmlns:b="http://schemas.openxmlformats.org/officeDocument/2006/bibliography" xmlns="http://schemas.openxmlformats.org/officeDocument/2006/bibliography" SelectedStyle="\APA.XSL" StyleName="APA"/>
 </file>
 
 <file path=customXml/itemProps1.xml><?xml version="1.0" encoding="utf-8"?>
@@ -12138,13 +12189,13 @@
 </file>
 
 <file path=customXml/itemProps2.xml><?xml version="1.0" encoding="utf-8"?>
-<ds:datastoreItem xmlns:ds="http://schemas.openxmlformats.org/officeDocument/2006/customXml" ds:itemID="{B87EC82C-1B63-4CDF-9F92-F69D51945E7D}">
+<ds:datastoreItem xmlns:ds="http://schemas.openxmlformats.org/officeDocument/2006/customXml" ds:itemID="{55AF091B-3C7A-41E3-B477-F2FDAA23CFDA}">
   <ds:schemaRefs/>
 </ds:datastoreItem>
 </file>
 
 <file path=customXml/itemProps3.xml><?xml version="1.0" encoding="utf-8"?>
-<ds:datastoreItem xmlns:ds="http://schemas.openxmlformats.org/officeDocument/2006/customXml" ds:itemID="{55AF091B-3C7A-41E3-B477-F2FDAA23CFDA}">
+<ds:datastoreItem xmlns:ds="http://schemas.openxmlformats.org/officeDocument/2006/customXml" ds:itemID="{B87EC82C-1B63-4CDF-9F92-F69D51945E7D}">
   <ds:schemaRefs/>
 </ds:datastoreItem>
 </file>
</xml_diff>

<commit_message>
[SRS] Phân hệ trạm xe: Sửa lỗi dựa trên review
</commit_message>
<xml_diff>
--- a/[Tomorrow][Quan Ly Tram Xe][SRS][2][3].docx
+++ b/[Tomorrow][Quan Ly Tram Xe][SRS][2][3].docx
@@ -43,6 +43,12 @@
           <w:tr>
             <w:tblPrEx>
               <w:tblLayout w:type="fixed"/>
+              <w:tblCellMar>
+                <w:top w:w="0" w:type="dxa"/>
+                <w:left w:w="108" w:type="dxa"/>
+                <w:bottom w:w="0" w:type="dxa"/>
+                <w:right w:w="108" w:type="dxa"/>
+              </w:tblCellMar>
             </w:tblPrEx>
             <w:trPr>
               <w:trHeight w:val="2880" w:hRule="atLeast"/>
@@ -318,6 +324,7 @@
         <w:p>
           <w:pPr>
             <w:pStyle w:val="57"/>
+            <w:ind w:left="576" w:leftChars="0" w:hanging="576" w:firstLineChars="0"/>
           </w:pPr>
           <w:r>
             <w:t>Tham chiếu</w:t>
@@ -523,6 +530,7 @@
         <w:p>
           <w:pPr>
             <w:pStyle w:val="57"/>
+            <w:ind w:left="576" w:leftChars="0" w:hanging="576" w:firstLineChars="0"/>
           </w:pPr>
           <w:r>
             <w:t>Thông tin tài liệu</w:t>
@@ -2801,8 +2809,6 @@
       <w:r>
         <w:br w:type="page"/>
       </w:r>
-      <w:bookmarkStart w:id="0" w:name="_GoBack"/>
-      <w:bookmarkEnd w:id="0"/>
     </w:p>
     <w:p/>
     <w:p>
@@ -5428,14 +5434,6 @@
       </w:tblGrid>
       <w:tr>
         <w:tblPrEx>
-          <w:tblBorders>
-            <w:top w:val="single" w:color="auto" w:sz="4" w:space="0"/>
-            <w:left w:val="single" w:color="auto" w:sz="4" w:space="0"/>
-            <w:bottom w:val="single" w:color="auto" w:sz="4" w:space="0"/>
-            <w:right w:val="single" w:color="auto" w:sz="4" w:space="0"/>
-            <w:insideH w:val="single" w:color="auto" w:sz="4" w:space="0"/>
-            <w:insideV w:val="single" w:color="auto" w:sz="4" w:space="0"/>
-          </w:tblBorders>
           <w:tblLayout w:type="fixed"/>
           <w:tblCellMar>
             <w:top w:w="0" w:type="dxa"/>
@@ -5649,8 +5647,8 @@
               </w:rPr>
               <w:drawing>
                 <wp:inline distT="0" distB="0" distL="114300" distR="114300">
-                  <wp:extent cx="4557395" cy="5111115"/>
-                  <wp:effectExtent l="0" t="0" r="14605" b="13335"/>
+                  <wp:extent cx="4556760" cy="5111115"/>
+                  <wp:effectExtent l="0" t="0" r="15240" b="13335"/>
                   <wp:docPr id="8" name="Picture 8" descr="D:\WORK\IV - HK1\PTUDHTTTHD\2 - System Requirement Specification\[SRS][HTUCNV][2.3.2] Muathuê mặt bằng.png[SRS][HTUCNV][2.3.2] Muathuê mặt bằng"/>
                   <wp:cNvGraphicFramePr>
                     <a:graphicFrameLocks xmlns:a="http://schemas.openxmlformats.org/drawingml/2006/main" noChangeAspect="1"/>
@@ -5674,7 +5672,7 @@
                         <pic:spPr>
                           <a:xfrm>
                             <a:off x="0" y="0"/>
-                            <a:ext cx="4557395" cy="5111115"/>
+                            <a:ext cx="4556760" cy="5111115"/>
                           </a:xfrm>
                           <a:prstGeom prst="rect">
                             <a:avLst/>
@@ -5804,21 +5802,7 @@
       </w:tr>
       <w:tr>
         <w:tblPrEx>
-          <w:tblBorders>
-            <w:top w:val="single" w:color="auto" w:sz="4" w:space="0"/>
-            <w:left w:val="single" w:color="auto" w:sz="4" w:space="0"/>
-            <w:bottom w:val="single" w:color="auto" w:sz="4" w:space="0"/>
-            <w:right w:val="single" w:color="auto" w:sz="4" w:space="0"/>
-            <w:insideH w:val="single" w:color="auto" w:sz="4" w:space="0"/>
-            <w:insideV w:val="single" w:color="auto" w:sz="4" w:space="0"/>
-          </w:tblBorders>
           <w:tblLayout w:type="fixed"/>
-          <w:tblCellMar>
-            <w:top w:w="0" w:type="dxa"/>
-            <w:left w:w="108" w:type="dxa"/>
-            <w:bottom w:w="0" w:type="dxa"/>
-            <w:right w:w="108" w:type="dxa"/>
-          </w:tblCellMar>
         </w:tblPrEx>
         <w:tc>
           <w:tcPr>
@@ -6001,8 +5985,8 @@
               </w:rPr>
               <w:drawing>
                 <wp:inline distT="0" distB="0" distL="114300" distR="114300">
-                  <wp:extent cx="4670425" cy="3724910"/>
-                  <wp:effectExtent l="0" t="0" r="15875" b="8890"/>
+                  <wp:extent cx="4669790" cy="3724910"/>
+                  <wp:effectExtent l="0" t="0" r="16510" b="8890"/>
                   <wp:docPr id="9" name="Picture 9" descr="D:\WORK\IV - HK1\PTUDHTTTHD\2 - System Requirement Specification\[SRS][HTUCNV][2.3.3] Triển khai trạm.png[SRS][HTUCNV][2.3.3] Triển khai trạm"/>
                   <wp:cNvGraphicFramePr>
                     <a:graphicFrameLocks xmlns:a="http://schemas.openxmlformats.org/drawingml/2006/main" noChangeAspect="1"/>
@@ -6026,7 +6010,7 @@
                         <pic:spPr>
                           <a:xfrm>
                             <a:off x="0" y="0"/>
-                            <a:ext cx="4670425" cy="3724910"/>
+                            <a:ext cx="4669790" cy="3724910"/>
                           </a:xfrm>
                           <a:prstGeom prst="rect">
                             <a:avLst/>
@@ -6329,9 +6313,9 @@
               </w:rPr>
               <w:drawing>
                 <wp:inline distT="0" distB="0" distL="114300" distR="114300">
-                  <wp:extent cx="4662170" cy="5535930"/>
-                  <wp:effectExtent l="0" t="0" r="5080" b="7620"/>
-                  <wp:docPr id="3" name="Picture 3" descr="[SRS][HTUCNV][2.3.4] Ngưng hoạt động trạm"/>
+                  <wp:extent cx="4662170" cy="5535295"/>
+                  <wp:effectExtent l="0" t="0" r="5080" b="8255"/>
+                  <wp:docPr id="3" name="Picture 3" descr="D:\WORK\IV - HK1\PTUDHTTTHD\2 - System Requirement Specification\[SRS][HTUCNV][2.3.4] Ngưng hoạt động trạm.png[SRS][HTUCNV][2.3.4] Ngưng hoạt động trạm"/>
                   <wp:cNvGraphicFramePr>
                     <a:graphicFrameLocks xmlns:a="http://schemas.openxmlformats.org/drawingml/2006/main" noChangeAspect="1"/>
                   </wp:cNvGraphicFramePr>
@@ -6339,13 +6323,14 @@
                     <a:graphicData uri="http://schemas.openxmlformats.org/drawingml/2006/picture">
                       <pic:pic xmlns:pic="http://schemas.openxmlformats.org/drawingml/2006/picture">
                         <pic:nvPicPr>
-                          <pic:cNvPr id="3" name="Picture 3" descr="[SRS][HTUCNV][2.3.4] Ngưng hoạt động trạm"/>
+                          <pic:cNvPr id="3" name="Picture 3" descr="D:\WORK\IV - HK1\PTUDHTTTHD\2 - System Requirement Specification\[SRS][HTUCNV][2.3.4] Ngưng hoạt động trạm.png[SRS][HTUCNV][2.3.4] Ngưng hoạt động trạm"/>
                           <pic:cNvPicPr>
                             <a:picLocks noChangeAspect="1"/>
                           </pic:cNvPicPr>
                         </pic:nvPicPr>
                         <pic:blipFill>
                           <a:blip r:embed="rId8"/>
+                          <a:srcRect/>
                           <a:stretch>
                             <a:fillRect/>
                           </a:stretch>
@@ -6353,7 +6338,7 @@
                         <pic:spPr>
                           <a:xfrm>
                             <a:off x="0" y="0"/>
-                            <a:ext cx="4662170" cy="5535930"/>
+                            <a:ext cx="4662170" cy="5535295"/>
                           </a:xfrm>
                           <a:prstGeom prst="rect">
                             <a:avLst/>
@@ -6655,8 +6640,8 @@
               </w:rPr>
               <w:drawing>
                 <wp:inline distT="0" distB="0" distL="114300" distR="114300">
-                  <wp:extent cx="3892550" cy="5667375"/>
-                  <wp:effectExtent l="0" t="0" r="12700" b="9525"/>
+                  <wp:extent cx="3891915" cy="5667375"/>
+                  <wp:effectExtent l="0" t="0" r="13335" b="9525"/>
                   <wp:docPr id="10" name="Picture 10" descr="D:\WORK\IV - HK1\PTUDHTTTHD\2 - System Requirement Specification\[SRS][HTUCNV][2.3.5] Cho thuê quầy kinh doanh.png[SRS][HTUCNV][2.3.5] Cho thuê quầy kinh doanh"/>
                   <wp:cNvGraphicFramePr>
                     <a:graphicFrameLocks xmlns:a="http://schemas.openxmlformats.org/drawingml/2006/main" noChangeAspect="1"/>
@@ -6680,7 +6665,7 @@
                         <pic:spPr>
                           <a:xfrm>
                             <a:off x="0" y="0"/>
-                            <a:ext cx="3892550" cy="5667375"/>
+                            <a:ext cx="3891915" cy="5667375"/>
                           </a:xfrm>
                           <a:prstGeom prst="rect">
                             <a:avLst/>
@@ -6733,328 +6718,6 @@
           <w:lang w:val="en-US"/>
         </w:rPr>
         <w:t>Use case Thu tiền thuê quầy định kỳ</w:t>
-      </w:r>
-    </w:p>
-    <w:tbl>
-      <w:tblPr>
-        <w:tblStyle w:val="25"/>
-        <w:tblW w:w="9216" w:type="dxa"/>
-        <w:tblInd w:w="360" w:type="dxa"/>
-        <w:tblBorders>
-          <w:top w:val="single" w:color="auto" w:sz="4" w:space="0"/>
-          <w:left w:val="single" w:color="auto" w:sz="4" w:space="0"/>
-          <w:bottom w:val="single" w:color="auto" w:sz="4" w:space="0"/>
-          <w:right w:val="single" w:color="auto" w:sz="4" w:space="0"/>
-          <w:insideH w:val="single" w:color="auto" w:sz="4" w:space="0"/>
-          <w:insideV w:val="single" w:color="auto" w:sz="4" w:space="0"/>
-        </w:tblBorders>
-        <w:tblLayout w:type="fixed"/>
-        <w:tblCellMar>
-          <w:top w:w="0" w:type="dxa"/>
-          <w:left w:w="108" w:type="dxa"/>
-          <w:bottom w:w="0" w:type="dxa"/>
-          <w:right w:w="108" w:type="dxa"/>
-        </w:tblCellMar>
-      </w:tblPr>
-      <w:tblGrid>
-        <w:gridCol w:w="1638"/>
-        <w:gridCol w:w="7578"/>
-      </w:tblGrid>
-      <w:tr>
-        <w:tblPrEx>
-          <w:tblBorders>
-            <w:top w:val="single" w:color="auto" w:sz="4" w:space="0"/>
-            <w:left w:val="single" w:color="auto" w:sz="4" w:space="0"/>
-            <w:bottom w:val="single" w:color="auto" w:sz="4" w:space="0"/>
-            <w:right w:val="single" w:color="auto" w:sz="4" w:space="0"/>
-            <w:insideH w:val="single" w:color="auto" w:sz="4" w:space="0"/>
-            <w:insideV w:val="single" w:color="auto" w:sz="4" w:space="0"/>
-          </w:tblBorders>
-          <w:tblLayout w:type="fixed"/>
-        </w:tblPrEx>
-        <w:tc>
-          <w:tcPr>
-            <w:tcW w:w="1638" w:type="dxa"/>
-            <w:shd w:val="clear" w:color="auto" w:fill="A5A5A5" w:themeFill="background1" w:themeFillShade="A6"/>
-          </w:tcPr>
-          <w:p>
-            <w:pPr>
-              <w:pStyle w:val="38"/>
-            </w:pPr>
-            <w:r>
-              <w:t>Use case</w:t>
-            </w:r>
-          </w:p>
-        </w:tc>
-        <w:tc>
-          <w:tcPr>
-            <w:tcW w:w="7578" w:type="dxa"/>
-            <w:shd w:val="clear" w:color="auto" w:fill="A5A5A5" w:themeFill="background1" w:themeFillShade="A6"/>
-          </w:tcPr>
-          <w:p>
-            <w:pPr>
-              <w:pStyle w:val="38"/>
-            </w:pPr>
-            <w:r>
-              <w:rPr>
-                <w:lang w:val="en-US"/>
-              </w:rPr>
-              <w:t>Thu tiền thuê quầy định kỳ</w:t>
-            </w:r>
-          </w:p>
-        </w:tc>
-      </w:tr>
-      <w:tr>
-        <w:tblPrEx>
-          <w:tblBorders>
-            <w:top w:val="single" w:color="auto" w:sz="4" w:space="0"/>
-            <w:left w:val="single" w:color="auto" w:sz="4" w:space="0"/>
-            <w:bottom w:val="single" w:color="auto" w:sz="4" w:space="0"/>
-            <w:right w:val="single" w:color="auto" w:sz="4" w:space="0"/>
-            <w:insideH w:val="single" w:color="auto" w:sz="4" w:space="0"/>
-            <w:insideV w:val="single" w:color="auto" w:sz="4" w:space="0"/>
-          </w:tblBorders>
-          <w:tblLayout w:type="fixed"/>
-          <w:tblCellMar>
-            <w:top w:w="0" w:type="dxa"/>
-            <w:left w:w="108" w:type="dxa"/>
-            <w:bottom w:w="0" w:type="dxa"/>
-            <w:right w:w="108" w:type="dxa"/>
-          </w:tblCellMar>
-        </w:tblPrEx>
-        <w:tc>
-          <w:tcPr>
-            <w:tcW w:w="1638" w:type="dxa"/>
-            <w:shd w:val="clear" w:color="auto" w:fill="A5A5A5" w:themeFill="background1" w:themeFillShade="A6"/>
-          </w:tcPr>
-          <w:p>
-            <w:pPr>
-              <w:pStyle w:val="38"/>
-            </w:pPr>
-            <w:r>
-              <w:t>Mã số</w:t>
-            </w:r>
-          </w:p>
-        </w:tc>
-        <w:tc>
-          <w:tcPr>
-            <w:tcW w:w="7578" w:type="dxa"/>
-          </w:tcPr>
-          <w:p>
-            <w:pPr>
-              <w:pStyle w:val="38"/>
-            </w:pPr>
-            <w:r>
-              <w:rPr>
-                <w:rFonts w:hint="default"/>
-              </w:rPr>
-              <w:t>[SRS][HTUCNV][2.3.</w:t>
-            </w:r>
-            <w:r>
-              <w:rPr>
-                <w:rFonts w:hint="default"/>
-                <w:lang w:val="en-US"/>
-              </w:rPr>
-              <w:t>6</w:t>
-            </w:r>
-            <w:r>
-              <w:rPr>
-                <w:rFonts w:hint="default"/>
-              </w:rPr>
-              <w:t>]</w:t>
-            </w:r>
-          </w:p>
-        </w:tc>
-      </w:tr>
-      <w:tr>
-        <w:tblPrEx>
-          <w:tblBorders>
-            <w:top w:val="single" w:color="auto" w:sz="4" w:space="0"/>
-            <w:left w:val="single" w:color="auto" w:sz="4" w:space="0"/>
-            <w:bottom w:val="single" w:color="auto" w:sz="4" w:space="0"/>
-            <w:right w:val="single" w:color="auto" w:sz="4" w:space="0"/>
-            <w:insideH w:val="single" w:color="auto" w:sz="4" w:space="0"/>
-            <w:insideV w:val="single" w:color="auto" w:sz="4" w:space="0"/>
-          </w:tblBorders>
-          <w:tblLayout w:type="fixed"/>
-          <w:tblCellMar>
-            <w:top w:w="0" w:type="dxa"/>
-            <w:left w:w="108" w:type="dxa"/>
-            <w:bottom w:w="0" w:type="dxa"/>
-            <w:right w:w="108" w:type="dxa"/>
-          </w:tblCellMar>
-        </w:tblPrEx>
-        <w:tc>
-          <w:tcPr>
-            <w:tcW w:w="1638" w:type="dxa"/>
-            <w:shd w:val="clear" w:color="auto" w:fill="A5A5A5" w:themeFill="background1" w:themeFillShade="A6"/>
-          </w:tcPr>
-          <w:p>
-            <w:pPr>
-              <w:pStyle w:val="38"/>
-            </w:pPr>
-            <w:r>
-              <w:t>Tham chiếu</w:t>
-            </w:r>
-          </w:p>
-        </w:tc>
-        <w:tc>
-          <w:tcPr>
-            <w:tcW w:w="7578" w:type="dxa"/>
-          </w:tcPr>
-          <w:p>
-            <w:pPr>
-              <w:pStyle w:val="38"/>
-            </w:pPr>
-            <w:r>
-              <w:rPr>
-                <w:rFonts w:hint="default"/>
-              </w:rPr>
-              <w:t>[SRS][UCNV][2.3.</w:t>
-            </w:r>
-            <w:r>
-              <w:rPr>
-                <w:rFonts w:hint="default"/>
-                <w:lang w:val="en-US"/>
-              </w:rPr>
-              <w:t>6</w:t>
-            </w:r>
-            <w:r>
-              <w:rPr>
-                <w:rFonts w:hint="default"/>
-              </w:rPr>
-              <w:t>]</w:t>
-            </w:r>
-          </w:p>
-        </w:tc>
-      </w:tr>
-      <w:tr>
-        <w:tblPrEx>
-          <w:tblBorders>
-            <w:top w:val="single" w:color="auto" w:sz="4" w:space="0"/>
-            <w:left w:val="single" w:color="auto" w:sz="4" w:space="0"/>
-            <w:bottom w:val="single" w:color="auto" w:sz="4" w:space="0"/>
-            <w:right w:val="single" w:color="auto" w:sz="4" w:space="0"/>
-            <w:insideH w:val="single" w:color="auto" w:sz="4" w:space="0"/>
-            <w:insideV w:val="single" w:color="auto" w:sz="4" w:space="0"/>
-          </w:tblBorders>
-          <w:tblLayout w:type="fixed"/>
-          <w:tblCellMar>
-            <w:top w:w="0" w:type="dxa"/>
-            <w:left w:w="108" w:type="dxa"/>
-            <w:bottom w:w="0" w:type="dxa"/>
-            <w:right w:w="108" w:type="dxa"/>
-          </w:tblCellMar>
-        </w:tblPrEx>
-        <w:tc>
-          <w:tcPr>
-            <w:tcW w:w="1638" w:type="dxa"/>
-            <w:shd w:val="clear" w:color="auto" w:fill="A5A5A5" w:themeFill="background1" w:themeFillShade="A6"/>
-          </w:tcPr>
-          <w:p>
-            <w:pPr>
-              <w:pStyle w:val="38"/>
-            </w:pPr>
-            <w:r>
-              <w:t>Mô tả</w:t>
-            </w:r>
-          </w:p>
-        </w:tc>
-        <w:tc>
-          <w:tcPr>
-            <w:tcW w:w="7578" w:type="dxa"/>
-          </w:tcPr>
-          <w:p>
-            <w:pPr>
-              <w:pStyle w:val="38"/>
-              <w:rPr>
-                <w:lang w:val="en-US"/>
-              </w:rPr>
-            </w:pPr>
-            <w:r>
-              <w:rPr>
-                <w:lang w:val="en-US"/>
-              </w:rPr>
-              <w:drawing>
-                <wp:inline distT="0" distB="0" distL="114300" distR="114300">
-                  <wp:extent cx="4669790" cy="4427220"/>
-                  <wp:effectExtent l="0" t="0" r="16510" b="11430"/>
-                  <wp:docPr id="11" name="Picture 11" descr="D:\WORK\IV - HK1\PTUDHTTTHD\2 - System Requirement Specification\[SRS][HTUCNV][2.3.6] Thu tiền thuê quầy định kỳ.png[SRS][HTUCNV][2.3.6] Thu tiền thuê quầy định kỳ"/>
-                  <wp:cNvGraphicFramePr>
-                    <a:graphicFrameLocks xmlns:a="http://schemas.openxmlformats.org/drawingml/2006/main" noChangeAspect="1"/>
-                  </wp:cNvGraphicFramePr>
-                  <a:graphic xmlns:a="http://schemas.openxmlformats.org/drawingml/2006/main">
-                    <a:graphicData uri="http://schemas.openxmlformats.org/drawingml/2006/picture">
-                      <pic:pic xmlns:pic="http://schemas.openxmlformats.org/drawingml/2006/picture">
-                        <pic:nvPicPr>
-                          <pic:cNvPr id="11" name="Picture 11" descr="D:\WORK\IV - HK1\PTUDHTTTHD\2 - System Requirement Specification\[SRS][HTUCNV][2.3.6] Thu tiền thuê quầy định kỳ.png[SRS][HTUCNV][2.3.6] Thu tiền thuê quầy định kỳ"/>
-                          <pic:cNvPicPr>
-                            <a:picLocks noChangeAspect="1"/>
-                          </pic:cNvPicPr>
-                        </pic:nvPicPr>
-                        <pic:blipFill>
-                          <a:blip r:embed="rId10"/>
-                          <a:srcRect/>
-                          <a:stretch>
-                            <a:fillRect/>
-                          </a:stretch>
-                        </pic:blipFill>
-                        <pic:spPr>
-                          <a:xfrm>
-                            <a:off x="0" y="0"/>
-                            <a:ext cx="4669790" cy="4427220"/>
-                          </a:xfrm>
-                          <a:prstGeom prst="rect">
-                            <a:avLst/>
-                          </a:prstGeom>
-                        </pic:spPr>
-                      </pic:pic>
-                    </a:graphicData>
-                  </a:graphic>
-                </wp:inline>
-              </w:drawing>
-            </w:r>
-          </w:p>
-        </w:tc>
-      </w:tr>
-    </w:tbl>
-    <w:p>
-      <w:pPr>
-        <w:pStyle w:val="59"/>
-        <w:numPr>
-          <w:ilvl w:val="1"/>
-          <w:numId w:val="0"/>
-        </w:numPr>
-        <w:ind w:left="1440" w:leftChars="0"/>
-      </w:pPr>
-      <w:r>
-        <w:br w:type="page"/>
-      </w:r>
-    </w:p>
-    <w:p>
-      <w:pPr>
-        <w:pStyle w:val="59"/>
-        <w:numPr>
-          <w:ilvl w:val="1"/>
-          <w:numId w:val="0"/>
-        </w:numPr>
-        <w:ind w:left="1440" w:leftChars="0"/>
-      </w:pPr>
-    </w:p>
-    <w:p>
-      <w:pPr>
-        <w:pStyle w:val="59"/>
-        <w:numPr>
-          <w:ilvl w:val="2"/>
-          <w:numId w:val="13"/>
-        </w:numPr>
-        <w:ind w:left="2016" w:leftChars="0" w:hanging="576" w:firstLineChars="0"/>
-      </w:pPr>
-      <w:r>
-        <w:rPr>
-          <w:lang w:val="en-US"/>
-        </w:rPr>
-        <w:t>Use case Gia hạn hợp đồng thuê quầy</w:t>
       </w:r>
     </w:p>
     <w:tbl>
@@ -7127,7 +6790,7 @@
               <w:rPr>
                 <w:lang w:val="en-US"/>
               </w:rPr>
-              <w:t>Gia hạn hợp đồng thuê quầy</w:t>
+              <w:t>Thu tiền thuê quầy định kỳ</w:t>
             </w:r>
           </w:p>
         </w:tc>
@@ -7183,7 +6846,7 @@
                 <w:rFonts w:hint="default"/>
                 <w:lang w:val="en-US"/>
               </w:rPr>
-              <w:t>7</w:t>
+              <w:t>6</w:t>
             </w:r>
             <w:r>
               <w:rPr>
@@ -7245,7 +6908,7 @@
                 <w:rFonts w:hint="default"/>
                 <w:lang w:val="en-US"/>
               </w:rPr>
-              <w:t>7</w:t>
+              <w:t>6</w:t>
             </w:r>
             <w:r>
               <w:rPr>
@@ -7305,8 +6968,328 @@
               </w:rPr>
               <w:drawing>
                 <wp:inline distT="0" distB="0" distL="114300" distR="114300">
-                  <wp:extent cx="4672965" cy="4899660"/>
-                  <wp:effectExtent l="0" t="0" r="13335" b="15240"/>
+                  <wp:extent cx="4669790" cy="4426585"/>
+                  <wp:effectExtent l="0" t="0" r="16510" b="12065"/>
+                  <wp:docPr id="11" name="Picture 11" descr="D:\WORK\IV - HK1\PTUDHTTTHD\2 - System Requirement Specification\[SRS][HTUCNV][2.3.6] Thu tiền thuê quầy định kỳ.png[SRS][HTUCNV][2.3.6] Thu tiền thuê quầy định kỳ"/>
+                  <wp:cNvGraphicFramePr>
+                    <a:graphicFrameLocks xmlns:a="http://schemas.openxmlformats.org/drawingml/2006/main" noChangeAspect="1"/>
+                  </wp:cNvGraphicFramePr>
+                  <a:graphic xmlns:a="http://schemas.openxmlformats.org/drawingml/2006/main">
+                    <a:graphicData uri="http://schemas.openxmlformats.org/drawingml/2006/picture">
+                      <pic:pic xmlns:pic="http://schemas.openxmlformats.org/drawingml/2006/picture">
+                        <pic:nvPicPr>
+                          <pic:cNvPr id="11" name="Picture 11" descr="D:\WORK\IV - HK1\PTUDHTTTHD\2 - System Requirement Specification\[SRS][HTUCNV][2.3.6] Thu tiền thuê quầy định kỳ.png[SRS][HTUCNV][2.3.6] Thu tiền thuê quầy định kỳ"/>
+                          <pic:cNvPicPr>
+                            <a:picLocks noChangeAspect="1"/>
+                          </pic:cNvPicPr>
+                        </pic:nvPicPr>
+                        <pic:blipFill>
+                          <a:blip r:embed="rId10"/>
+                          <a:srcRect/>
+                          <a:stretch>
+                            <a:fillRect/>
+                          </a:stretch>
+                        </pic:blipFill>
+                        <pic:spPr>
+                          <a:xfrm>
+                            <a:off x="0" y="0"/>
+                            <a:ext cx="4669790" cy="4426585"/>
+                          </a:xfrm>
+                          <a:prstGeom prst="rect">
+                            <a:avLst/>
+                          </a:prstGeom>
+                        </pic:spPr>
+                      </pic:pic>
+                    </a:graphicData>
+                  </a:graphic>
+                </wp:inline>
+              </w:drawing>
+            </w:r>
+          </w:p>
+        </w:tc>
+      </w:tr>
+    </w:tbl>
+    <w:p>
+      <w:pPr>
+        <w:pStyle w:val="59"/>
+        <w:numPr>
+          <w:ilvl w:val="1"/>
+          <w:numId w:val="0"/>
+        </w:numPr>
+        <w:ind w:left="1440" w:leftChars="0"/>
+      </w:pPr>
+      <w:r>
+        <w:br w:type="page"/>
+      </w:r>
+    </w:p>
+    <w:p>
+      <w:pPr>
+        <w:pStyle w:val="59"/>
+        <w:numPr>
+          <w:ilvl w:val="1"/>
+          <w:numId w:val="0"/>
+        </w:numPr>
+        <w:ind w:left="1440" w:leftChars="0"/>
+      </w:pPr>
+    </w:p>
+    <w:p>
+      <w:pPr>
+        <w:pStyle w:val="59"/>
+        <w:numPr>
+          <w:ilvl w:val="2"/>
+          <w:numId w:val="13"/>
+        </w:numPr>
+        <w:ind w:left="2016" w:leftChars="0" w:hanging="576" w:firstLineChars="0"/>
+      </w:pPr>
+      <w:r>
+        <w:rPr>
+          <w:lang w:val="en-US"/>
+        </w:rPr>
+        <w:t>Use case Gia hạn hợp đồng thuê quầy</w:t>
+      </w:r>
+    </w:p>
+    <w:tbl>
+      <w:tblPr>
+        <w:tblStyle w:val="25"/>
+        <w:tblW w:w="9216" w:type="dxa"/>
+        <w:tblInd w:w="360" w:type="dxa"/>
+        <w:tblBorders>
+          <w:top w:val="single" w:color="auto" w:sz="4" w:space="0"/>
+          <w:left w:val="single" w:color="auto" w:sz="4" w:space="0"/>
+          <w:bottom w:val="single" w:color="auto" w:sz="4" w:space="0"/>
+          <w:right w:val="single" w:color="auto" w:sz="4" w:space="0"/>
+          <w:insideH w:val="single" w:color="auto" w:sz="4" w:space="0"/>
+          <w:insideV w:val="single" w:color="auto" w:sz="4" w:space="0"/>
+        </w:tblBorders>
+        <w:tblLayout w:type="fixed"/>
+        <w:tblCellMar>
+          <w:top w:w="0" w:type="dxa"/>
+          <w:left w:w="108" w:type="dxa"/>
+          <w:bottom w:w="0" w:type="dxa"/>
+          <w:right w:w="108" w:type="dxa"/>
+        </w:tblCellMar>
+      </w:tblPr>
+      <w:tblGrid>
+        <w:gridCol w:w="1638"/>
+        <w:gridCol w:w="7578"/>
+      </w:tblGrid>
+      <w:tr>
+        <w:tblPrEx>
+          <w:tblLayout w:type="fixed"/>
+          <w:tblCellMar>
+            <w:top w:w="0" w:type="dxa"/>
+            <w:left w:w="108" w:type="dxa"/>
+            <w:bottom w:w="0" w:type="dxa"/>
+            <w:right w:w="108" w:type="dxa"/>
+          </w:tblCellMar>
+        </w:tblPrEx>
+        <w:tc>
+          <w:tcPr>
+            <w:tcW w:w="1638" w:type="dxa"/>
+            <w:shd w:val="clear" w:color="auto" w:fill="A5A5A5" w:themeFill="background1" w:themeFillShade="A6"/>
+          </w:tcPr>
+          <w:p>
+            <w:pPr>
+              <w:pStyle w:val="38"/>
+            </w:pPr>
+            <w:r>
+              <w:t>Use case</w:t>
+            </w:r>
+          </w:p>
+        </w:tc>
+        <w:tc>
+          <w:tcPr>
+            <w:tcW w:w="7578" w:type="dxa"/>
+            <w:shd w:val="clear" w:color="auto" w:fill="A5A5A5" w:themeFill="background1" w:themeFillShade="A6"/>
+          </w:tcPr>
+          <w:p>
+            <w:pPr>
+              <w:pStyle w:val="38"/>
+            </w:pPr>
+            <w:r>
+              <w:rPr>
+                <w:lang w:val="en-US"/>
+              </w:rPr>
+              <w:t>Gia hạn hợp đồng thuê quầy</w:t>
+            </w:r>
+          </w:p>
+        </w:tc>
+      </w:tr>
+      <w:tr>
+        <w:tblPrEx>
+          <w:tblBorders>
+            <w:top w:val="single" w:color="auto" w:sz="4" w:space="0"/>
+            <w:left w:val="single" w:color="auto" w:sz="4" w:space="0"/>
+            <w:bottom w:val="single" w:color="auto" w:sz="4" w:space="0"/>
+            <w:right w:val="single" w:color="auto" w:sz="4" w:space="0"/>
+            <w:insideH w:val="single" w:color="auto" w:sz="4" w:space="0"/>
+            <w:insideV w:val="single" w:color="auto" w:sz="4" w:space="0"/>
+          </w:tblBorders>
+          <w:tblLayout w:type="fixed"/>
+          <w:tblCellMar>
+            <w:top w:w="0" w:type="dxa"/>
+            <w:left w:w="108" w:type="dxa"/>
+            <w:bottom w:w="0" w:type="dxa"/>
+            <w:right w:w="108" w:type="dxa"/>
+          </w:tblCellMar>
+        </w:tblPrEx>
+        <w:tc>
+          <w:tcPr>
+            <w:tcW w:w="1638" w:type="dxa"/>
+            <w:shd w:val="clear" w:color="auto" w:fill="A5A5A5" w:themeFill="background1" w:themeFillShade="A6"/>
+          </w:tcPr>
+          <w:p>
+            <w:pPr>
+              <w:pStyle w:val="38"/>
+            </w:pPr>
+            <w:r>
+              <w:t>Mã số</w:t>
+            </w:r>
+          </w:p>
+        </w:tc>
+        <w:tc>
+          <w:tcPr>
+            <w:tcW w:w="7578" w:type="dxa"/>
+          </w:tcPr>
+          <w:p>
+            <w:pPr>
+              <w:pStyle w:val="38"/>
+            </w:pPr>
+            <w:r>
+              <w:rPr>
+                <w:rFonts w:hint="default"/>
+              </w:rPr>
+              <w:t>[SRS][HTUCNV][2.3.</w:t>
+            </w:r>
+            <w:r>
+              <w:rPr>
+                <w:rFonts w:hint="default"/>
+                <w:lang w:val="en-US"/>
+              </w:rPr>
+              <w:t>7</w:t>
+            </w:r>
+            <w:r>
+              <w:rPr>
+                <w:rFonts w:hint="default"/>
+              </w:rPr>
+              <w:t>]</w:t>
+            </w:r>
+          </w:p>
+        </w:tc>
+      </w:tr>
+      <w:tr>
+        <w:tblPrEx>
+          <w:tblBorders>
+            <w:top w:val="single" w:color="auto" w:sz="4" w:space="0"/>
+            <w:left w:val="single" w:color="auto" w:sz="4" w:space="0"/>
+            <w:bottom w:val="single" w:color="auto" w:sz="4" w:space="0"/>
+            <w:right w:val="single" w:color="auto" w:sz="4" w:space="0"/>
+            <w:insideH w:val="single" w:color="auto" w:sz="4" w:space="0"/>
+            <w:insideV w:val="single" w:color="auto" w:sz="4" w:space="0"/>
+          </w:tblBorders>
+          <w:tblLayout w:type="fixed"/>
+          <w:tblCellMar>
+            <w:top w:w="0" w:type="dxa"/>
+            <w:left w:w="108" w:type="dxa"/>
+            <w:bottom w:w="0" w:type="dxa"/>
+            <w:right w:w="108" w:type="dxa"/>
+          </w:tblCellMar>
+        </w:tblPrEx>
+        <w:tc>
+          <w:tcPr>
+            <w:tcW w:w="1638" w:type="dxa"/>
+            <w:shd w:val="clear" w:color="auto" w:fill="A5A5A5" w:themeFill="background1" w:themeFillShade="A6"/>
+          </w:tcPr>
+          <w:p>
+            <w:pPr>
+              <w:pStyle w:val="38"/>
+            </w:pPr>
+            <w:r>
+              <w:t>Tham chiếu</w:t>
+            </w:r>
+          </w:p>
+        </w:tc>
+        <w:tc>
+          <w:tcPr>
+            <w:tcW w:w="7578" w:type="dxa"/>
+          </w:tcPr>
+          <w:p>
+            <w:pPr>
+              <w:pStyle w:val="38"/>
+            </w:pPr>
+            <w:r>
+              <w:rPr>
+                <w:rFonts w:hint="default"/>
+              </w:rPr>
+              <w:t>[SRS][UCNV][2.3.</w:t>
+            </w:r>
+            <w:r>
+              <w:rPr>
+                <w:rFonts w:hint="default"/>
+                <w:lang w:val="en-US"/>
+              </w:rPr>
+              <w:t>7</w:t>
+            </w:r>
+            <w:r>
+              <w:rPr>
+                <w:rFonts w:hint="default"/>
+              </w:rPr>
+              <w:t>]</w:t>
+            </w:r>
+          </w:p>
+        </w:tc>
+      </w:tr>
+      <w:tr>
+        <w:tblPrEx>
+          <w:tblBorders>
+            <w:top w:val="single" w:color="auto" w:sz="4" w:space="0"/>
+            <w:left w:val="single" w:color="auto" w:sz="4" w:space="0"/>
+            <w:bottom w:val="single" w:color="auto" w:sz="4" w:space="0"/>
+            <w:right w:val="single" w:color="auto" w:sz="4" w:space="0"/>
+            <w:insideH w:val="single" w:color="auto" w:sz="4" w:space="0"/>
+            <w:insideV w:val="single" w:color="auto" w:sz="4" w:space="0"/>
+          </w:tblBorders>
+          <w:tblLayout w:type="fixed"/>
+          <w:tblCellMar>
+            <w:top w:w="0" w:type="dxa"/>
+            <w:left w:w="108" w:type="dxa"/>
+            <w:bottom w:w="0" w:type="dxa"/>
+            <w:right w:w="108" w:type="dxa"/>
+          </w:tblCellMar>
+        </w:tblPrEx>
+        <w:tc>
+          <w:tcPr>
+            <w:tcW w:w="1638" w:type="dxa"/>
+            <w:shd w:val="clear" w:color="auto" w:fill="A5A5A5" w:themeFill="background1" w:themeFillShade="A6"/>
+          </w:tcPr>
+          <w:p>
+            <w:pPr>
+              <w:pStyle w:val="38"/>
+            </w:pPr>
+            <w:r>
+              <w:t>Mô tả</w:t>
+            </w:r>
+          </w:p>
+        </w:tc>
+        <w:tc>
+          <w:tcPr>
+            <w:tcW w:w="7578" w:type="dxa"/>
+          </w:tcPr>
+          <w:p>
+            <w:pPr>
+              <w:pStyle w:val="38"/>
+              <w:rPr>
+                <w:lang w:val="en-US"/>
+              </w:rPr>
+            </w:pPr>
+            <w:r>
+              <w:rPr>
+                <w:lang w:val="en-US"/>
+              </w:rPr>
+              <w:drawing>
+                <wp:inline distT="0" distB="0" distL="114300" distR="114300">
+                  <wp:extent cx="4672330" cy="4899660"/>
+                  <wp:effectExtent l="0" t="0" r="13970" b="15240"/>
                   <wp:docPr id="12" name="Picture 12" descr="D:\WORK\IV - HK1\PTUDHTTTHD\2 - System Requirement Specification\[SRS][HTUCNV][2.3.7] Gia hạn hợp đồng thuê quầy.png[SRS][HTUCNV][2.3.7] Gia hạn hợp đồng thuê quầy"/>
                   <wp:cNvGraphicFramePr>
                     <a:graphicFrameLocks xmlns:a="http://schemas.openxmlformats.org/drawingml/2006/main" noChangeAspect="1"/>
@@ -7330,7 +7313,7 @@
                         <pic:spPr>
                           <a:xfrm>
                             <a:off x="0" y="0"/>
-                            <a:ext cx="4672965" cy="4899660"/>
+                            <a:ext cx="4672330" cy="4899660"/>
                           </a:xfrm>
                           <a:prstGeom prst="rect">
                             <a:avLst/>
@@ -7417,14 +7400,6 @@
       </w:tblGrid>
       <w:tr>
         <w:tblPrEx>
-          <w:tblBorders>
-            <w:top w:val="single" w:color="auto" w:sz="4" w:space="0"/>
-            <w:left w:val="single" w:color="auto" w:sz="4" w:space="0"/>
-            <w:bottom w:val="single" w:color="auto" w:sz="4" w:space="0"/>
-            <w:right w:val="single" w:color="auto" w:sz="4" w:space="0"/>
-            <w:insideH w:val="single" w:color="auto" w:sz="4" w:space="0"/>
-            <w:insideV w:val="single" w:color="auto" w:sz="4" w:space="0"/>
-          </w:tblBorders>
           <w:tblLayout w:type="fixed"/>
           <w:tblCellMar>
             <w:top w:w="0" w:type="dxa"/>
@@ -7446,19 +7421,30 @@
             <w:r>
               <w:t xml:space="preserve">Mã số: </w:t>
             </w:r>
+            <w:r>
+              <w:rPr>
+                <w:rFonts w:hint="default"/>
+              </w:rPr>
+              <w:t>[SRS][</w:t>
+            </w:r>
+            <w:r>
+              <w:rPr>
+                <w:rFonts w:hint="default"/>
+                <w:lang w:val="en-US"/>
+              </w:rPr>
+              <w:t>R.</w:t>
+            </w:r>
+            <w:r>
+              <w:rPr>
+                <w:rFonts w:hint="default"/>
+              </w:rPr>
+              <w:t>2.3.1]</w:t>
+            </w:r>
           </w:p>
         </w:tc>
       </w:tr>
       <w:tr>
         <w:tblPrEx>
-          <w:tblBorders>
-            <w:top w:val="single" w:color="auto" w:sz="4" w:space="0"/>
-            <w:left w:val="single" w:color="auto" w:sz="4" w:space="0"/>
-            <w:bottom w:val="single" w:color="auto" w:sz="4" w:space="0"/>
-            <w:right w:val="single" w:color="auto" w:sz="4" w:space="0"/>
-            <w:insideH w:val="single" w:color="auto" w:sz="4" w:space="0"/>
-            <w:insideV w:val="single" w:color="auto" w:sz="4" w:space="0"/>
-          </w:tblBorders>
           <w:tblLayout w:type="fixed"/>
           <w:tblCellMar>
             <w:top w:w="0" w:type="dxa"/>
@@ -7496,20 +7482,20 @@
               <w:rPr>
                 <w:rFonts w:hint="default"/>
               </w:rPr>
-              <w:t>[SRS][</w:t>
-            </w:r>
-            <w:r>
-              <w:rPr>
-                <w:rFonts w:hint="default"/>
-                <w:lang w:val="en-US"/>
-              </w:rPr>
-              <w:t>R.</w:t>
-            </w:r>
-            <w:r>
-              <w:rPr>
-                <w:rFonts w:hint="default"/>
-              </w:rPr>
-              <w:t>2.3.1]</w:t>
+              <w:t>[SRS][UCNV][2.3.1]</w:t>
+            </w:r>
+            <w:r>
+              <w:rPr>
+                <w:rFonts w:hint="default"/>
+                <w:lang w:val="en-US"/>
+              </w:rPr>
+              <w:t xml:space="preserve">, </w:t>
+            </w:r>
+            <w:r>
+              <w:rPr>
+                <w:rFonts w:hint="default"/>
+              </w:rPr>
+              <w:t>[SRS][HTUCNV][2.3.1]</w:t>
             </w:r>
           </w:p>
         </w:tc>
@@ -7648,6 +7634,38 @@
             <w:r>
               <w:t xml:space="preserve">Mã số: </w:t>
             </w:r>
+            <w:r>
+              <w:rPr>
+                <w:rFonts w:hint="default"/>
+              </w:rPr>
+              <w:t>[SRS][</w:t>
+            </w:r>
+            <w:r>
+              <w:rPr>
+                <w:rFonts w:hint="default"/>
+                <w:lang w:val="en-US"/>
+              </w:rPr>
+              <w:t>R.</w:t>
+            </w:r>
+            <w:r>
+              <w:rPr>
+                <w:rFonts w:hint="default"/>
+              </w:rPr>
+              <w:t>2.3.</w:t>
+            </w:r>
+            <w:r>
+              <w:rPr>
+                <w:rFonts w:hint="default"/>
+                <w:lang w:val="en-US"/>
+              </w:rPr>
+              <w:t>2</w:t>
+            </w:r>
+            <w:r>
+              <w:rPr>
+                <w:rFonts w:hint="default"/>
+              </w:rPr>
+              <w:t>]</w:t>
+            </w:r>
           </w:p>
         </w:tc>
       </w:tr>
@@ -7698,20 +7716,33 @@
               <w:rPr>
                 <w:rFonts w:hint="default"/>
               </w:rPr>
-              <w:t>[SRS][</w:t>
-            </w:r>
-            <w:r>
-              <w:rPr>
-                <w:rFonts w:hint="default"/>
-                <w:lang w:val="en-US"/>
-              </w:rPr>
-              <w:t>R.</w:t>
-            </w:r>
-            <w:r>
-              <w:rPr>
-                <w:rFonts w:hint="default"/>
-              </w:rPr>
-              <w:t>2.3.</w:t>
+              <w:t>[SRS][UCNV][2.3.</w:t>
+            </w:r>
+            <w:r>
+              <w:rPr>
+                <w:rFonts w:hint="default"/>
+                <w:lang w:val="en-US"/>
+              </w:rPr>
+              <w:t>2</w:t>
+            </w:r>
+            <w:r>
+              <w:rPr>
+                <w:rFonts w:hint="default"/>
+              </w:rPr>
+              <w:t>]</w:t>
+            </w:r>
+            <w:r>
+              <w:rPr>
+                <w:rFonts w:hint="default"/>
+                <w:lang w:val="en-US"/>
+              </w:rPr>
+              <w:t xml:space="preserve">, </w:t>
+            </w:r>
+            <w:r>
+              <w:rPr>
+                <w:rFonts w:hint="default"/>
+              </w:rPr>
+              <w:t>[SRS][HTUCNV][2.3.</w:t>
             </w:r>
             <w:r>
               <w:rPr>
@@ -7863,6 +7894,38 @@
             <w:r>
               <w:t xml:space="preserve">Mã số: </w:t>
             </w:r>
+            <w:r>
+              <w:rPr>
+                <w:rFonts w:hint="default"/>
+              </w:rPr>
+              <w:t>[SRS][</w:t>
+            </w:r>
+            <w:r>
+              <w:rPr>
+                <w:rFonts w:hint="default"/>
+                <w:lang w:val="en-US"/>
+              </w:rPr>
+              <w:t>R.</w:t>
+            </w:r>
+            <w:r>
+              <w:rPr>
+                <w:rFonts w:hint="default"/>
+              </w:rPr>
+              <w:t>2.3.</w:t>
+            </w:r>
+            <w:r>
+              <w:rPr>
+                <w:rFonts w:hint="default"/>
+                <w:lang w:val="en-US"/>
+              </w:rPr>
+              <w:t>3</w:t>
+            </w:r>
+            <w:r>
+              <w:rPr>
+                <w:rFonts w:hint="default"/>
+              </w:rPr>
+              <w:t>]</w:t>
+            </w:r>
           </w:p>
         </w:tc>
       </w:tr>
@@ -7913,20 +7976,33 @@
               <w:rPr>
                 <w:rFonts w:hint="default"/>
               </w:rPr>
-              <w:t>[SRS][</w:t>
-            </w:r>
-            <w:r>
-              <w:rPr>
-                <w:rFonts w:hint="default"/>
-                <w:lang w:val="en-US"/>
-              </w:rPr>
-              <w:t>R.</w:t>
-            </w:r>
-            <w:r>
-              <w:rPr>
-                <w:rFonts w:hint="default"/>
-              </w:rPr>
-              <w:t>2.3.</w:t>
+              <w:t>[SRS][UCNV][2.3.</w:t>
+            </w:r>
+            <w:r>
+              <w:rPr>
+                <w:rFonts w:hint="default"/>
+                <w:lang w:val="en-US"/>
+              </w:rPr>
+              <w:t>3</w:t>
+            </w:r>
+            <w:r>
+              <w:rPr>
+                <w:rFonts w:hint="default"/>
+              </w:rPr>
+              <w:t>]</w:t>
+            </w:r>
+            <w:r>
+              <w:rPr>
+                <w:rFonts w:hint="default"/>
+                <w:lang w:val="en-US"/>
+              </w:rPr>
+              <w:t xml:space="preserve">, </w:t>
+            </w:r>
+            <w:r>
+              <w:rPr>
+                <w:rFonts w:hint="default"/>
+              </w:rPr>
+              <w:t>[SRS][HTUCNV][2.3.</w:t>
             </w:r>
             <w:r>
               <w:rPr>
@@ -8078,6 +8154,38 @@
             <w:r>
               <w:t xml:space="preserve">Mã số: </w:t>
             </w:r>
+            <w:r>
+              <w:rPr>
+                <w:rFonts w:hint="default"/>
+              </w:rPr>
+              <w:t>[SRS][</w:t>
+            </w:r>
+            <w:r>
+              <w:rPr>
+                <w:rFonts w:hint="default"/>
+                <w:lang w:val="en-US"/>
+              </w:rPr>
+              <w:t>R.</w:t>
+            </w:r>
+            <w:r>
+              <w:rPr>
+                <w:rFonts w:hint="default"/>
+              </w:rPr>
+              <w:t>2.3.</w:t>
+            </w:r>
+            <w:r>
+              <w:rPr>
+                <w:rFonts w:hint="default"/>
+                <w:lang w:val="en-US"/>
+              </w:rPr>
+              <w:t>4</w:t>
+            </w:r>
+            <w:r>
+              <w:rPr>
+                <w:rFonts w:hint="default"/>
+              </w:rPr>
+              <w:t>]</w:t>
+            </w:r>
           </w:p>
         </w:tc>
       </w:tr>
@@ -8128,20 +8236,33 @@
               <w:rPr>
                 <w:rFonts w:hint="default"/>
               </w:rPr>
-              <w:t>[SRS][</w:t>
-            </w:r>
-            <w:r>
-              <w:rPr>
-                <w:rFonts w:hint="default"/>
-                <w:lang w:val="en-US"/>
-              </w:rPr>
-              <w:t>R.</w:t>
-            </w:r>
-            <w:r>
-              <w:rPr>
-                <w:rFonts w:hint="default"/>
-              </w:rPr>
-              <w:t>2.3.</w:t>
+              <w:t>[SRS][UCNV][2.3.</w:t>
+            </w:r>
+            <w:r>
+              <w:rPr>
+                <w:rFonts w:hint="default"/>
+                <w:lang w:val="en-US"/>
+              </w:rPr>
+              <w:t>4</w:t>
+            </w:r>
+            <w:r>
+              <w:rPr>
+                <w:rFonts w:hint="default"/>
+              </w:rPr>
+              <w:t>]</w:t>
+            </w:r>
+            <w:r>
+              <w:rPr>
+                <w:rFonts w:hint="default"/>
+                <w:lang w:val="en-US"/>
+              </w:rPr>
+              <w:t xml:space="preserve">, </w:t>
+            </w:r>
+            <w:r>
+              <w:rPr>
+                <w:rFonts w:hint="default"/>
+              </w:rPr>
+              <w:t>[SRS][HTUCNV][2.3.</w:t>
             </w:r>
             <w:r>
               <w:rPr>
@@ -8264,14 +8385,6 @@
       </w:tblGrid>
       <w:tr>
         <w:tblPrEx>
-          <w:tblBorders>
-            <w:top w:val="single" w:color="auto" w:sz="4" w:space="0"/>
-            <w:left w:val="single" w:color="auto" w:sz="4" w:space="0"/>
-            <w:bottom w:val="single" w:color="auto" w:sz="4" w:space="0"/>
-            <w:right w:val="single" w:color="auto" w:sz="4" w:space="0"/>
-            <w:insideH w:val="single" w:color="auto" w:sz="4" w:space="0"/>
-            <w:insideV w:val="single" w:color="auto" w:sz="4" w:space="0"/>
-          </w:tblBorders>
           <w:tblLayout w:type="fixed"/>
           <w:tblCellMar>
             <w:top w:w="0" w:type="dxa"/>
@@ -8292,6 +8405,38 @@
             </w:pPr>
             <w:r>
               <w:t xml:space="preserve">Mã số: </w:t>
+            </w:r>
+            <w:r>
+              <w:rPr>
+                <w:rFonts w:hint="default"/>
+              </w:rPr>
+              <w:t>[SRS][</w:t>
+            </w:r>
+            <w:r>
+              <w:rPr>
+                <w:rFonts w:hint="default"/>
+                <w:lang w:val="en-US"/>
+              </w:rPr>
+              <w:t>R.</w:t>
+            </w:r>
+            <w:r>
+              <w:rPr>
+                <w:rFonts w:hint="default"/>
+              </w:rPr>
+              <w:t>2.3.</w:t>
+            </w:r>
+            <w:r>
+              <w:rPr>
+                <w:rFonts w:hint="default"/>
+                <w:lang w:val="en-US"/>
+              </w:rPr>
+              <w:t>5</w:t>
+            </w:r>
+            <w:r>
+              <w:rPr>
+                <w:rFonts w:hint="default"/>
+              </w:rPr>
+              <w:t>]</w:t>
             </w:r>
           </w:p>
         </w:tc>
@@ -8343,20 +8488,33 @@
               <w:rPr>
                 <w:rFonts w:hint="default"/>
               </w:rPr>
-              <w:t>[SRS][</w:t>
-            </w:r>
-            <w:r>
-              <w:rPr>
-                <w:rFonts w:hint="default"/>
-                <w:lang w:val="en-US"/>
-              </w:rPr>
-              <w:t>R.</w:t>
-            </w:r>
-            <w:r>
-              <w:rPr>
-                <w:rFonts w:hint="default"/>
-              </w:rPr>
-              <w:t>2.3.</w:t>
+              <w:t>[SRS][UCNV][2.3.</w:t>
+            </w:r>
+            <w:r>
+              <w:rPr>
+                <w:rFonts w:hint="default"/>
+                <w:lang w:val="en-US"/>
+              </w:rPr>
+              <w:t>5</w:t>
+            </w:r>
+            <w:r>
+              <w:rPr>
+                <w:rFonts w:hint="default"/>
+              </w:rPr>
+              <w:t>]</w:t>
+            </w:r>
+            <w:r>
+              <w:rPr>
+                <w:rFonts w:hint="default"/>
+                <w:lang w:val="en-US"/>
+              </w:rPr>
+              <w:t xml:space="preserve">, </w:t>
+            </w:r>
+            <w:r>
+              <w:rPr>
+                <w:rFonts w:hint="default"/>
+              </w:rPr>
+              <w:t>[SRS][HTUCNV][2.3.</w:t>
             </w:r>
             <w:r>
               <w:rPr>
@@ -8507,6 +8665,38 @@
             <w:r>
               <w:t xml:space="preserve">Mã số: </w:t>
             </w:r>
+            <w:r>
+              <w:rPr>
+                <w:rFonts w:hint="default"/>
+              </w:rPr>
+              <w:t>[SRS][</w:t>
+            </w:r>
+            <w:r>
+              <w:rPr>
+                <w:rFonts w:hint="default"/>
+                <w:lang w:val="en-US"/>
+              </w:rPr>
+              <w:t>R.</w:t>
+            </w:r>
+            <w:r>
+              <w:rPr>
+                <w:rFonts w:hint="default"/>
+              </w:rPr>
+              <w:t>2.3.</w:t>
+            </w:r>
+            <w:r>
+              <w:rPr>
+                <w:rFonts w:hint="default"/>
+                <w:lang w:val="en-US"/>
+              </w:rPr>
+              <w:t>6</w:t>
+            </w:r>
+            <w:r>
+              <w:rPr>
+                <w:rFonts w:hint="default"/>
+              </w:rPr>
+              <w:t>]</w:t>
+            </w:r>
           </w:p>
         </w:tc>
       </w:tr>
@@ -8557,20 +8747,33 @@
               <w:rPr>
                 <w:rFonts w:hint="default"/>
               </w:rPr>
-              <w:t>[SRS][</w:t>
-            </w:r>
-            <w:r>
-              <w:rPr>
-                <w:rFonts w:hint="default"/>
-                <w:lang w:val="en-US"/>
-              </w:rPr>
-              <w:t>R.</w:t>
-            </w:r>
-            <w:r>
-              <w:rPr>
-                <w:rFonts w:hint="default"/>
-              </w:rPr>
-              <w:t>2.3.</w:t>
+              <w:t>[SRS][UCNV][2.3.</w:t>
+            </w:r>
+            <w:r>
+              <w:rPr>
+                <w:rFonts w:hint="default"/>
+                <w:lang w:val="en-US"/>
+              </w:rPr>
+              <w:t>6</w:t>
+            </w:r>
+            <w:r>
+              <w:rPr>
+                <w:rFonts w:hint="default"/>
+              </w:rPr>
+              <w:t>]</w:t>
+            </w:r>
+            <w:r>
+              <w:rPr>
+                <w:rFonts w:hint="default"/>
+                <w:lang w:val="en-US"/>
+              </w:rPr>
+              <w:t xml:space="preserve">, </w:t>
+            </w:r>
+            <w:r>
+              <w:rPr>
+                <w:rFonts w:hint="default"/>
+              </w:rPr>
+              <w:t>[SRS][HTUCNV][2.3.</w:t>
             </w:r>
             <w:r>
               <w:rPr>
@@ -8722,6 +8925,38 @@
             <w:r>
               <w:t xml:space="preserve">Mã số: </w:t>
             </w:r>
+            <w:r>
+              <w:rPr>
+                <w:rFonts w:hint="default"/>
+              </w:rPr>
+              <w:t>[SRS][</w:t>
+            </w:r>
+            <w:r>
+              <w:rPr>
+                <w:rFonts w:hint="default"/>
+                <w:lang w:val="en-US"/>
+              </w:rPr>
+              <w:t>R.</w:t>
+            </w:r>
+            <w:r>
+              <w:rPr>
+                <w:rFonts w:hint="default"/>
+              </w:rPr>
+              <w:t>2.3.</w:t>
+            </w:r>
+            <w:r>
+              <w:rPr>
+                <w:rFonts w:hint="default"/>
+                <w:lang w:val="en-US"/>
+              </w:rPr>
+              <w:t>7</w:t>
+            </w:r>
+            <w:r>
+              <w:rPr>
+                <w:rFonts w:hint="default"/>
+              </w:rPr>
+              <w:t>]</w:t>
+            </w:r>
           </w:p>
         </w:tc>
       </w:tr>
@@ -8772,20 +9007,7 @@
               <w:rPr>
                 <w:rFonts w:hint="default"/>
               </w:rPr>
-              <w:t>[SRS][</w:t>
-            </w:r>
-            <w:r>
-              <w:rPr>
-                <w:rFonts w:hint="default"/>
-                <w:lang w:val="en-US"/>
-              </w:rPr>
-              <w:t>R.</w:t>
-            </w:r>
-            <w:r>
-              <w:rPr>
-                <w:rFonts w:hint="default"/>
-              </w:rPr>
-              <w:t>2.3.</w:t>
+              <w:t>[SRS][UCNV][2.3.</w:t>
             </w:r>
             <w:r>
               <w:rPr>
@@ -8794,6 +9016,34 @@
               </w:rPr>
               <w:t>7</w:t>
             </w:r>
+            <w:r>
+              <w:rPr>
+                <w:rFonts w:hint="default"/>
+              </w:rPr>
+              <w:t>]</w:t>
+            </w:r>
+            <w:r>
+              <w:rPr>
+                <w:rFonts w:hint="default"/>
+                <w:lang w:val="en-US"/>
+              </w:rPr>
+              <w:t xml:space="preserve">, </w:t>
+            </w:r>
+            <w:r>
+              <w:rPr>
+                <w:rFonts w:hint="default"/>
+              </w:rPr>
+              <w:t>[SRS][HTUCNV][2.3.</w:t>
+            </w:r>
+            <w:r>
+              <w:rPr>
+                <w:rFonts w:hint="default"/>
+                <w:lang w:val="en-US"/>
+              </w:rPr>
+              <w:t>7</w:t>
+            </w:r>
+            <w:bookmarkStart w:id="0" w:name="_GoBack"/>
+            <w:bookmarkEnd w:id="0"/>
             <w:r>
               <w:rPr>
                 <w:rFonts w:hint="default"/>
@@ -9950,11 +10200,11 @@
     </w:lvl>
   </w:abstractNum>
   <w:abstractNum w:abstractNumId="11">
-    <w:nsid w:val="59C358F8"/>
+    <w:nsid w:val="59D477AB"/>
     <w:multiLevelType w:val="multilevel"/>
-    <w:tmpl w:val="59C358F8"/>
+    <w:tmpl w:val="59D477AB"/>
     <w:lvl w:ilvl="0" w:tentative="0">
-      <w:start w:val="3"/>
+      <w:start w:val="1"/>
       <w:numFmt w:val="decimal"/>
       <w:pStyle w:val="57"/>
       <w:lvlText w:val="%1."/>
@@ -12166,6 +12416,10 @@
 </file>
 
 <file path=customXml/item2.xml><?xml version="1.0" encoding="utf-8"?>
+<b:Sources xmlns:b="http://schemas.openxmlformats.org/officeDocument/2006/bibliography" xmlns="http://schemas.openxmlformats.org/officeDocument/2006/bibliography" SelectedStyle="\APA.XSL" StyleName="APA"/>
+</file>
+
+<file path=customXml/item3.xml><?xml version="1.0" encoding="utf-8"?>
 <CoverPageProperties xmlns="http://schemas.microsoft.com/office/2006/coverPageProps">
   <PublishDate>2017-09-09T00:00:00</PublishDate>
   <Abstract>Thông tin yêu cầu từ khách sạn SAO MAI, khu resort tại Hàm Thuận Nam, tỉnh Bình Thuận</Abstract>
@@ -12174,10 +12428,6 @@
   <CompanyFax/>
   <CompanyEmail/>
 </CoverPageProperties>
-</file>
-
-<file path=customXml/item3.xml><?xml version="1.0" encoding="utf-8"?>
-<b:Sources xmlns:b="http://schemas.openxmlformats.org/officeDocument/2006/bibliography" xmlns="http://schemas.openxmlformats.org/officeDocument/2006/bibliography" SelectedStyle="\APA.XSL" StyleName="APA"/>
 </file>
 
 <file path=customXml/itemProps1.xml><?xml version="1.0" encoding="utf-8"?>
@@ -12189,13 +12439,13 @@
 </file>
 
 <file path=customXml/itemProps2.xml><?xml version="1.0" encoding="utf-8"?>
-<ds:datastoreItem xmlns:ds="http://schemas.openxmlformats.org/officeDocument/2006/customXml" ds:itemID="{55AF091B-3C7A-41E3-B477-F2FDAA23CFDA}">
+<ds:datastoreItem xmlns:ds="http://schemas.openxmlformats.org/officeDocument/2006/customXml" ds:itemID="{B87EC82C-1B63-4CDF-9F92-F69D51945E7D}">
   <ds:schemaRefs/>
 </ds:datastoreItem>
 </file>
 
 <file path=customXml/itemProps3.xml><?xml version="1.0" encoding="utf-8"?>
-<ds:datastoreItem xmlns:ds="http://schemas.openxmlformats.org/officeDocument/2006/customXml" ds:itemID="{B87EC82C-1B63-4CDF-9F92-F69D51945E7D}">
+<ds:datastoreItem xmlns:ds="http://schemas.openxmlformats.org/officeDocument/2006/customXml" ds:itemID="{55AF091B-3C7A-41E3-B477-F2FDAA23CFDA}">
   <ds:schemaRefs/>
 </ds:datastoreItem>
 </file>
</xml_diff>